<commit_message>
Rutas + Landing_Page + Login + Register
</commit_message>
<xml_diff>
--- a/doc/DevChallenge2.docx
+++ b/doc/DevChallenge2.docx
@@ -517,23 +517,7 @@
             <w:i/>
             <w:iCs/>
           </w:rPr>
-          <w:t>Diagram_DevC</w:t>
-        </w:r>
-        <w:r>
-          <w:rPr>
-            <w:rStyle w:val="Hyperlink"/>
-            <w:i/>
-            <w:iCs/>
-          </w:rPr>
-          <w:t>h</w:t>
-        </w:r>
-        <w:r>
-          <w:rPr>
-            <w:rStyle w:val="Hyperlink"/>
-            <w:i/>
-            <w:iCs/>
-          </w:rPr>
-          <w:t>allenge_2</w:t>
+          <w:t>Diagram_DevChallenge_2</w:t>
         </w:r>
       </w:hyperlink>
     </w:p>
@@ -987,13 +971,7 @@
         <w:t>ON DELETE CASCADE</w:t>
       </w:r>
       <w:r>
-        <w:t xml:space="preserve">, de modo </w:t>
-      </w:r>
-      <w:r>
-        <w:t>que,</w:t>
-      </w:r>
-      <w:r>
-        <w:t xml:space="preserve"> al eliminar una categoría, se eliminan automáticamente todos los productos asociados a ella.</w:t>
+        <w:t>, de modo que, al eliminar una categoría, se eliminan automáticamente todos los productos asociados a ella.</w:t>
       </w:r>
     </w:p>
     <w:p>
@@ -1081,6 +1059,41 @@
       </w:r>
     </w:p>
     <w:p/>
+    <w:p>
+      <w:pPr>
+        <w:pStyle w:val="Heading1"/>
+      </w:pPr>
+      <w:r>
+        <w:t>4. MIGRACIONES</w:t>
+      </w:r>
+    </w:p>
+    <w:p/>
+    <w:p>
+      <w:pPr>
+        <w:pStyle w:val="Heading1"/>
+      </w:pPr>
+      <w:r>
+        <w:t>5.MODELOS</w:t>
+      </w:r>
+    </w:p>
+    <w:p/>
+    <w:p>
+      <w:pPr>
+        <w:pStyle w:val="Heading1"/>
+      </w:pPr>
+      <w:r>
+        <w:t>6.CONTROLADORES</w:t>
+      </w:r>
+    </w:p>
+    <w:p/>
+    <w:p>
+      <w:pPr>
+        <w:pStyle w:val="Heading1"/>
+      </w:pPr>
+      <w:r>
+        <w:t>7.POLICIES</w:t>
+      </w:r>
+    </w:p>
     <w:sectPr>
       <w:pgSz w:w="11906" w:h="16838"/>
       <w:pgMar w:top="1417" w:right="1701" w:bottom="1417" w:left="1701" w:header="708" w:footer="708" w:gutter="0"/>
@@ -3380,6 +3393,7 @@
   <w:style w:type="character" w:default="1" w:styleId="DefaultParagraphFont">
     <w:name w:val="Default Paragraph Font"/>
     <w:uiPriority w:val="1"/>
+    <w:semiHidden/>
     <w:unhideWhenUsed/>
   </w:style>
   <w:style w:type="table" w:default="1" w:styleId="TableNormal">

</xml_diff>